<commit_message>
Finish week 13 report
</commit_message>
<xml_diff>
--- a/weekly_reports/week_13.docx
+++ b/weekly_reports/week_13.docx
@@ -59,7 +59,7 @@
         <w:t>1</w:t>
       </w:r>
       <w:r>
-        <w:t>2</w:t>
+        <w:t>3</w:t>
       </w:r>
     </w:p>
     <w:p>
@@ -240,37 +240,7 @@
               <w:t xml:space="preserve"> </w:t>
             </w:r>
             <w:r>
-              <w:t>multi-</w:t>
-            </w:r>
-            <w:r>
-              <w:t>SDI-12</w:t>
-            </w:r>
-            <w:r>
-              <w:t xml:space="preserve"> sensor polling.</w:t>
-            </w:r>
-            <w:r>
-              <w:t xml:space="preserve"> </w:t>
-            </w:r>
-            <w:r>
-              <w:t>A</w:t>
-            </w:r>
-            <w:r>
-              <w:t>dd</w:t>
-            </w:r>
-            <w:r>
-              <w:t>ed</w:t>
-            </w:r>
-            <w:r>
-              <w:t xml:space="preserve"> dew point generator interfacing</w:t>
-            </w:r>
-            <w:r>
-              <w:t xml:space="preserve"> </w:t>
-            </w:r>
-            <w:r>
-              <w:t>support</w:t>
-            </w:r>
-            <w:r>
-              <w:t>.</w:t>
+              <w:t>multi-SDI-12 sensor polling. Added dew point generator interfacing support.</w:t>
             </w:r>
           </w:p>
           <w:p/>
@@ -291,22 +261,7 @@
           </w:tcPr>
           <w:p>
             <w:r>
-              <w:t>Reviewed</w:t>
-            </w:r>
-            <w:r>
-              <w:t xml:space="preserve"> the overall program</w:t>
-            </w:r>
-            <w:r>
-              <w:t xml:space="preserve">, removed </w:t>
-            </w:r>
-            <w:r>
-              <w:t xml:space="preserve">unnecessary comments </w:t>
-            </w:r>
-            <w:r>
-              <w:t>and added comments in main.cpp</w:t>
-            </w:r>
-            <w:r>
-              <w:t xml:space="preserve"> for better documentation.</w:t>
+              <w:t>Reviewed the overall program, removed unnecessary comments and added comments in main.cpp for better documentation.</w:t>
             </w:r>
           </w:p>
           <w:p/>
@@ -361,7 +316,11 @@
           <w:tcPr>
             <w:tcW w:w="2835" w:type="dxa"/>
           </w:tcPr>
-          <w:p/>
+          <w:p>
+            <w:r>
+              <w:t>Reviewed the entire report before submission.</w:t>
+            </w:r>
+          </w:p>
         </w:tc>
       </w:tr>
       <w:tr>
@@ -393,6 +352,12 @@
             <w:r>
               <w:t>Fix layout of report, by renaming sections and subsections.</w:t>
             </w:r>
+            <w:r>
+              <w:t xml:space="preserve"> Wrote conclusion.</w:t>
+            </w:r>
+            <w:r>
+              <w:t xml:space="preserve"> Reduced the word count and rewrote some sections.</w:t>
+            </w:r>
           </w:p>
           <w:p/>
         </w:tc>
@@ -405,12 +370,81 @@
               <w:t>Hunter</w:t>
             </w:r>
           </w:p>
+          <w:p>
+            <w:r>
+              <w:t>Quentin</w:t>
+            </w:r>
+          </w:p>
         </w:tc>
         <w:tc>
           <w:tcPr>
             <w:tcW w:w="2835" w:type="dxa"/>
           </w:tcPr>
-          <w:p/>
+          <w:p>
+            <w:r>
+              <w:t>Reviewed the entire report before submission.</w:t>
+            </w:r>
+          </w:p>
+        </w:tc>
+      </w:tr>
+      <w:tr>
+        <w:tc>
+          <w:tcPr>
+            <w:tcW w:w="1271" w:type="dxa"/>
+          </w:tcPr>
+          <w:p>
+            <w:r>
+              <w:t>Demo</w:t>
+            </w:r>
+          </w:p>
+        </w:tc>
+        <w:tc>
+          <w:tcPr>
+            <w:tcW w:w="1134" w:type="dxa"/>
+          </w:tcPr>
+          <w:p>
+            <w:r>
+              <w:t>Hunter, Thomas, Quentin</w:t>
+            </w:r>
+            <w:r>
+              <w:t xml:space="preserve">, </w:t>
+            </w:r>
+          </w:p>
+          <w:p>
+            <w:r>
+              <w:t>Pierre</w:t>
+            </w:r>
+          </w:p>
+        </w:tc>
+        <w:tc>
+          <w:tcPr>
+            <w:tcW w:w="3827" w:type="dxa"/>
+          </w:tcPr>
+          <w:p>
+            <w:r>
+              <w:t>Demonstrated the final product</w:t>
+            </w:r>
+          </w:p>
+        </w:tc>
+        <w:tc>
+          <w:tcPr>
+            <w:tcW w:w="1134" w:type="dxa"/>
+          </w:tcPr>
+          <w:p>
+            <w:r>
+              <w:t>Laurance</w:t>
+            </w:r>
+          </w:p>
+        </w:tc>
+        <w:tc>
+          <w:tcPr>
+            <w:tcW w:w="2835" w:type="dxa"/>
+          </w:tcPr>
+          <w:p>
+            <w:r>
+              <w:t>Enjoyed the presentation</w:t>
+            </w:r>
+          </w:p>
         </w:tc>
       </w:tr>
     </w:tbl>
@@ -743,6 +777,7 @@
           </w:tcPr>
           <w:p>
             <w:r>
+              <w:lastRenderedPageBreak/>
               <w:t>10</w:t>
             </w:r>
           </w:p>
@@ -804,7 +839,6 @@
           </w:tcPr>
           <w:p>
             <w:r>
-              <w:lastRenderedPageBreak/>
               <w:t>12</w:t>
             </w:r>
           </w:p>
@@ -853,7 +887,13 @@
           </w:p>
           <w:p>
             <w:r>
-              <w:t>Demo day during Friday lab</w:t>
+              <w:t xml:space="preserve">Demo day during </w:t>
+            </w:r>
+            <w:r>
+              <w:t>Tuesd</w:t>
+            </w:r>
+            <w:r>
+              <w:t>ay lab</w:t>
             </w:r>
             <w:r>
               <w:t>.</w:t>

</xml_diff>